<commit_message>
adicao das paginas para remover address, sale e sale delivery
</commit_message>
<xml_diff>
--- a/Relatorio.docx
+++ b/Relatorio.docx
@@ -70,21 +70,91 @@
         <w:rPr>
           <w:lang w:val="pt-PT"/>
         </w:rPr>
-        <w:t xml:space="preserve">Se introduzir um address </w:t>
-      </w:r>
-      <w:proofErr w:type="gramStart"/>
-      <w:r>
-        <w:rPr>
-          <w:lang w:val="pt-PT"/>
-        </w:rPr>
-        <w:t>com ;</w:t>
-      </w:r>
-      <w:proofErr w:type="gramEnd"/>
-      <w:r>
-        <w:rPr>
-          <w:lang w:val="pt-PT"/>
-        </w:rPr>
-        <w:t xml:space="preserve"> a demonstração dele fica mal</w:t>
+        <w:t>Se introduzir um address com ; a demonstração dele fica mal</w:t>
+      </w:r>
+    </w:p>
+    <w:p>
+      <w:pPr>
+        <w:pStyle w:val="ListParagraph"/>
+        <w:numPr>
+          <w:ilvl w:val="0"/>
+          <w:numId w:val="1"/>
+        </w:numPr>
+        <w:rPr>
+          <w:lang w:val="pt-PT"/>
+        </w:rPr>
+      </w:pPr>
+      <w:r>
+        <w:rPr>
+          <w:lang w:val="pt-PT"/>
+        </w:rPr>
+        <w:t>Depois de apagar um customer os sales ficam</w:t>
+      </w:r>
+    </w:p>
+    <w:p>
+      <w:pPr>
+        <w:pStyle w:val="ListParagraph"/>
+        <w:numPr>
+          <w:ilvl w:val="0"/>
+          <w:numId w:val="1"/>
+        </w:numPr>
+        <w:rPr>
+          <w:lang w:val="pt-PT"/>
+        </w:rPr>
+      </w:pPr>
+      <w:r>
+        <w:rPr>
+          <w:lang w:val="pt-PT"/>
+        </w:rPr>
+        <w:t>Depois de apagar um customer da para inserir sales para ele na mesma</w:t>
+      </w:r>
+    </w:p>
+    <w:p>
+      <w:pPr>
+        <w:pStyle w:val="ListParagraph"/>
+        <w:numPr>
+          <w:ilvl w:val="0"/>
+          <w:numId w:val="1"/>
+        </w:numPr>
+        <w:rPr>
+          <w:lang w:val="pt-PT"/>
+        </w:rPr>
+      </w:pPr>
+      <w:r>
+        <w:rPr>
+          <w:lang w:val="pt-PT"/>
+        </w:rPr>
+        <w:t>É possível começar uma delivery para um id sale que não existe</w:t>
+      </w:r>
+    </w:p>
+    <w:p>
+      <w:pPr>
+        <w:pStyle w:val="ListParagraph"/>
+        <w:numPr>
+          <w:ilvl w:val="0"/>
+          <w:numId w:val="1"/>
+        </w:numPr>
+        <w:rPr>
+          <w:lang w:val="pt-PT"/>
+        </w:rPr>
+      </w:pPr>
+      <w:r>
+        <w:rPr>
+          <w:lang w:val="pt-PT"/>
+        </w:rPr>
+        <w:t xml:space="preserve">É possível começar uma delivery para um id </w:t>
+      </w:r>
+      <w:r>
+        <w:rPr>
+          <w:lang w:val="pt-PT"/>
+        </w:rPr>
+        <w:t xml:space="preserve">address </w:t>
+      </w:r>
+      <w:r>
+        <w:rPr>
+          <w:lang w:val="pt-PT"/>
+        </w:rPr>
+        <w:t>que não existe</w:t>
       </w:r>
     </w:p>
     <w:p>

</xml_diff>